<commit_message>
Opravy v dokumentácií, vyhodenie referencie na blok v adresnom bloku hash file
</commit_message>
<xml_diff>
--- a/doc/dokumentaciaSP2.docx
+++ b/doc/dokumentaciaSP2.docx
@@ -208,7 +208,7 @@
           <w:r>
             <w:fldChar w:fldCharType="separate"/>
           </w:r>
-          <w:hyperlink w:anchor="_Toc183190791" w:history="1">
+          <w:hyperlink w:anchor="_Toc183411943" w:history="1">
             <w:r>
               <w:rPr>
                 <w:rStyle w:val="Hypertextovprepojenie"/>
@@ -235,7 +235,7 @@
                 <w:noProof/>
                 <w:webHidden/>
               </w:rPr>
-              <w:instrText xml:space="preserve"> PAGEREF _Toc183190791 \h </w:instrText>
+              <w:instrText xml:space="preserve"> PAGEREF _Toc183411943 \h </w:instrText>
             </w:r>
             <w:r>
               <w:rPr>
@@ -280,7 +280,7 @@
               <w:lang w:eastAsia="sk-SK"/>
             </w:rPr>
           </w:pPr>
-          <w:hyperlink w:anchor="_Toc183190792" w:history="1">
+          <w:hyperlink w:anchor="_Toc183411944" w:history="1">
             <w:r>
               <w:rPr>
                 <w:rStyle w:val="Hypertextovprepojenie"/>
@@ -307,7 +307,7 @@
                 <w:noProof/>
                 <w:webHidden/>
               </w:rPr>
-              <w:instrText xml:space="preserve"> PAGEREF _Toc183190792 \h </w:instrText>
+              <w:instrText xml:space="preserve"> PAGEREF _Toc183411944 \h </w:instrText>
             </w:r>
             <w:r>
               <w:rPr>
@@ -352,13 +352,13 @@
               <w:lang w:eastAsia="sk-SK"/>
             </w:rPr>
           </w:pPr>
-          <w:hyperlink w:anchor="_Toc183190793" w:history="1">
+          <w:hyperlink w:anchor="_Toc183411945" w:history="1">
             <w:r>
               <w:rPr>
                 <w:rStyle w:val="Hypertextovprepojenie"/>
                 <w:noProof/>
               </w:rPr>
-              <w:t>Počet prístupov do súboru – rozšíriteľné hešovanie</w:t>
+              <w:t>Zložitosti operácií – neutriedený súbor dát na disku</w:t>
             </w:r>
             <w:r>
               <w:rPr>
@@ -379,7 +379,7 @@
                 <w:noProof/>
                 <w:webHidden/>
               </w:rPr>
-              <w:instrText xml:space="preserve"> PAGEREF _Toc183190793 \h </w:instrText>
+              <w:instrText xml:space="preserve"> PAGEREF _Toc183411945 \h </w:instrText>
             </w:r>
             <w:r>
               <w:rPr>
@@ -400,6 +400,582 @@
                 <w:webHidden/>
               </w:rPr>
               <w:t>3</w:t>
+            </w:r>
+            <w:r>
+              <w:rPr>
+                <w:noProof/>
+                <w:webHidden/>
+              </w:rPr>
+              <w:fldChar w:fldCharType="end"/>
+            </w:r>
+          </w:hyperlink>
+        </w:p>
+        <w:p>
+          <w:pPr>
+            <w:pStyle w:val="Obsah3"/>
+            <w:tabs>
+              <w:tab w:val="right" w:leader="dot" w:pos="9062"/>
+            </w:tabs>
+            <w:rPr>
+              <w:rFonts w:eastAsiaTheme="minorEastAsia"/>
+              <w:noProof/>
+              <w:sz w:val="24"/>
+              <w:szCs w:val="24"/>
+              <w:lang w:eastAsia="sk-SK"/>
+            </w:rPr>
+          </w:pPr>
+          <w:hyperlink w:anchor="_Toc183411946" w:history="1">
+            <w:r>
+              <w:rPr>
+                <w:rStyle w:val="Hypertextovprepojenie"/>
+                <w:noProof/>
+              </w:rPr>
+              <w:t>Vyhľadanie</w:t>
+            </w:r>
+            <w:r>
+              <w:rPr>
+                <w:noProof/>
+                <w:webHidden/>
+              </w:rPr>
+              <w:tab/>
+            </w:r>
+            <w:r>
+              <w:rPr>
+                <w:noProof/>
+                <w:webHidden/>
+              </w:rPr>
+              <w:fldChar w:fldCharType="begin"/>
+            </w:r>
+            <w:r>
+              <w:rPr>
+                <w:noProof/>
+                <w:webHidden/>
+              </w:rPr>
+              <w:instrText xml:space="preserve"> PAGEREF _Toc183411946 \h </w:instrText>
+            </w:r>
+            <w:r>
+              <w:rPr>
+                <w:noProof/>
+                <w:webHidden/>
+              </w:rPr>
+            </w:r>
+            <w:r>
+              <w:rPr>
+                <w:noProof/>
+                <w:webHidden/>
+              </w:rPr>
+              <w:fldChar w:fldCharType="separate"/>
+            </w:r>
+            <w:r>
+              <w:rPr>
+                <w:noProof/>
+                <w:webHidden/>
+              </w:rPr>
+              <w:t>3</w:t>
+            </w:r>
+            <w:r>
+              <w:rPr>
+                <w:noProof/>
+                <w:webHidden/>
+              </w:rPr>
+              <w:fldChar w:fldCharType="end"/>
+            </w:r>
+          </w:hyperlink>
+        </w:p>
+        <w:p>
+          <w:pPr>
+            <w:pStyle w:val="Obsah3"/>
+            <w:tabs>
+              <w:tab w:val="right" w:leader="dot" w:pos="9062"/>
+            </w:tabs>
+            <w:rPr>
+              <w:rFonts w:eastAsiaTheme="minorEastAsia"/>
+              <w:noProof/>
+              <w:sz w:val="24"/>
+              <w:szCs w:val="24"/>
+              <w:lang w:eastAsia="sk-SK"/>
+            </w:rPr>
+          </w:pPr>
+          <w:hyperlink w:anchor="_Toc183411947" w:history="1">
+            <w:r>
+              <w:rPr>
+                <w:rStyle w:val="Hypertextovprepojenie"/>
+                <w:noProof/>
+              </w:rPr>
+              <w:t>Vloženie</w:t>
+            </w:r>
+            <w:r>
+              <w:rPr>
+                <w:noProof/>
+                <w:webHidden/>
+              </w:rPr>
+              <w:tab/>
+            </w:r>
+            <w:r>
+              <w:rPr>
+                <w:noProof/>
+                <w:webHidden/>
+              </w:rPr>
+              <w:fldChar w:fldCharType="begin"/>
+            </w:r>
+            <w:r>
+              <w:rPr>
+                <w:noProof/>
+                <w:webHidden/>
+              </w:rPr>
+              <w:instrText xml:space="preserve"> PAGEREF _Toc183411947 \h </w:instrText>
+            </w:r>
+            <w:r>
+              <w:rPr>
+                <w:noProof/>
+                <w:webHidden/>
+              </w:rPr>
+            </w:r>
+            <w:r>
+              <w:rPr>
+                <w:noProof/>
+                <w:webHidden/>
+              </w:rPr>
+              <w:fldChar w:fldCharType="separate"/>
+            </w:r>
+            <w:r>
+              <w:rPr>
+                <w:noProof/>
+                <w:webHidden/>
+              </w:rPr>
+              <w:t>3</w:t>
+            </w:r>
+            <w:r>
+              <w:rPr>
+                <w:noProof/>
+                <w:webHidden/>
+              </w:rPr>
+              <w:fldChar w:fldCharType="end"/>
+            </w:r>
+          </w:hyperlink>
+        </w:p>
+        <w:p>
+          <w:pPr>
+            <w:pStyle w:val="Obsah3"/>
+            <w:tabs>
+              <w:tab w:val="right" w:leader="dot" w:pos="9062"/>
+            </w:tabs>
+            <w:rPr>
+              <w:rFonts w:eastAsiaTheme="minorEastAsia"/>
+              <w:noProof/>
+              <w:sz w:val="24"/>
+              <w:szCs w:val="24"/>
+              <w:lang w:eastAsia="sk-SK"/>
+            </w:rPr>
+          </w:pPr>
+          <w:hyperlink w:anchor="_Toc183411948" w:history="1">
+            <w:r>
+              <w:rPr>
+                <w:rStyle w:val="Hypertextovprepojenie"/>
+                <w:noProof/>
+              </w:rPr>
+              <w:t>Vymazanie</w:t>
+            </w:r>
+            <w:r>
+              <w:rPr>
+                <w:noProof/>
+                <w:webHidden/>
+              </w:rPr>
+              <w:tab/>
+            </w:r>
+            <w:r>
+              <w:rPr>
+                <w:noProof/>
+                <w:webHidden/>
+              </w:rPr>
+              <w:fldChar w:fldCharType="begin"/>
+            </w:r>
+            <w:r>
+              <w:rPr>
+                <w:noProof/>
+                <w:webHidden/>
+              </w:rPr>
+              <w:instrText xml:space="preserve"> PAGEREF _Toc183411948 \h </w:instrText>
+            </w:r>
+            <w:r>
+              <w:rPr>
+                <w:noProof/>
+                <w:webHidden/>
+              </w:rPr>
+            </w:r>
+            <w:r>
+              <w:rPr>
+                <w:noProof/>
+                <w:webHidden/>
+              </w:rPr>
+              <w:fldChar w:fldCharType="separate"/>
+            </w:r>
+            <w:r>
+              <w:rPr>
+                <w:noProof/>
+                <w:webHidden/>
+              </w:rPr>
+              <w:t>4</w:t>
+            </w:r>
+            <w:r>
+              <w:rPr>
+                <w:noProof/>
+                <w:webHidden/>
+              </w:rPr>
+              <w:fldChar w:fldCharType="end"/>
+            </w:r>
+          </w:hyperlink>
+        </w:p>
+        <w:p>
+          <w:pPr>
+            <w:pStyle w:val="Obsah2"/>
+            <w:tabs>
+              <w:tab w:val="right" w:leader="dot" w:pos="9062"/>
+            </w:tabs>
+            <w:rPr>
+              <w:rFonts w:eastAsiaTheme="minorEastAsia"/>
+              <w:noProof/>
+              <w:sz w:val="24"/>
+              <w:szCs w:val="24"/>
+              <w:lang w:eastAsia="sk-SK"/>
+            </w:rPr>
+          </w:pPr>
+          <w:hyperlink w:anchor="_Toc183411949" w:history="1">
+            <w:r>
+              <w:rPr>
+                <w:rStyle w:val="Hypertextovprepojenie"/>
+                <w:noProof/>
+              </w:rPr>
+              <w:t>Zložitosti operácií – rozšíriteľné hešovanie</w:t>
+            </w:r>
+            <w:r>
+              <w:rPr>
+                <w:noProof/>
+                <w:webHidden/>
+              </w:rPr>
+              <w:tab/>
+            </w:r>
+            <w:r>
+              <w:rPr>
+                <w:noProof/>
+                <w:webHidden/>
+              </w:rPr>
+              <w:fldChar w:fldCharType="begin"/>
+            </w:r>
+            <w:r>
+              <w:rPr>
+                <w:noProof/>
+                <w:webHidden/>
+              </w:rPr>
+              <w:instrText xml:space="preserve"> PAGEREF _Toc183411949 \h </w:instrText>
+            </w:r>
+            <w:r>
+              <w:rPr>
+                <w:noProof/>
+                <w:webHidden/>
+              </w:rPr>
+            </w:r>
+            <w:r>
+              <w:rPr>
+                <w:noProof/>
+                <w:webHidden/>
+              </w:rPr>
+              <w:fldChar w:fldCharType="separate"/>
+            </w:r>
+            <w:r>
+              <w:rPr>
+                <w:noProof/>
+                <w:webHidden/>
+              </w:rPr>
+              <w:t>5</w:t>
+            </w:r>
+            <w:r>
+              <w:rPr>
+                <w:noProof/>
+                <w:webHidden/>
+              </w:rPr>
+              <w:fldChar w:fldCharType="end"/>
+            </w:r>
+          </w:hyperlink>
+        </w:p>
+        <w:p>
+          <w:pPr>
+            <w:pStyle w:val="Obsah3"/>
+            <w:tabs>
+              <w:tab w:val="right" w:leader="dot" w:pos="9062"/>
+            </w:tabs>
+            <w:rPr>
+              <w:rFonts w:eastAsiaTheme="minorEastAsia"/>
+              <w:noProof/>
+              <w:sz w:val="24"/>
+              <w:szCs w:val="24"/>
+              <w:lang w:eastAsia="sk-SK"/>
+            </w:rPr>
+          </w:pPr>
+          <w:hyperlink w:anchor="_Toc183411950" w:history="1">
+            <w:r>
+              <w:rPr>
+                <w:rStyle w:val="Hypertextovprepojenie"/>
+                <w:noProof/>
+              </w:rPr>
+              <w:t>Vyhľadanie</w:t>
+            </w:r>
+            <w:r>
+              <w:rPr>
+                <w:noProof/>
+                <w:webHidden/>
+              </w:rPr>
+              <w:tab/>
+            </w:r>
+            <w:r>
+              <w:rPr>
+                <w:noProof/>
+                <w:webHidden/>
+              </w:rPr>
+              <w:fldChar w:fldCharType="begin"/>
+            </w:r>
+            <w:r>
+              <w:rPr>
+                <w:noProof/>
+                <w:webHidden/>
+              </w:rPr>
+              <w:instrText xml:space="preserve"> PAGEREF _Toc183411950 \h </w:instrText>
+            </w:r>
+            <w:r>
+              <w:rPr>
+                <w:noProof/>
+                <w:webHidden/>
+              </w:rPr>
+            </w:r>
+            <w:r>
+              <w:rPr>
+                <w:noProof/>
+                <w:webHidden/>
+              </w:rPr>
+              <w:fldChar w:fldCharType="separate"/>
+            </w:r>
+            <w:r>
+              <w:rPr>
+                <w:noProof/>
+                <w:webHidden/>
+              </w:rPr>
+              <w:t>5</w:t>
+            </w:r>
+            <w:r>
+              <w:rPr>
+                <w:noProof/>
+                <w:webHidden/>
+              </w:rPr>
+              <w:fldChar w:fldCharType="end"/>
+            </w:r>
+          </w:hyperlink>
+        </w:p>
+        <w:p>
+          <w:pPr>
+            <w:pStyle w:val="Obsah3"/>
+            <w:tabs>
+              <w:tab w:val="right" w:leader="dot" w:pos="9062"/>
+            </w:tabs>
+            <w:rPr>
+              <w:rFonts w:eastAsiaTheme="minorEastAsia"/>
+              <w:noProof/>
+              <w:sz w:val="24"/>
+              <w:szCs w:val="24"/>
+              <w:lang w:eastAsia="sk-SK"/>
+            </w:rPr>
+          </w:pPr>
+          <w:hyperlink w:anchor="_Toc183411951" w:history="1">
+            <w:r>
+              <w:rPr>
+                <w:rStyle w:val="Hypertextovprepojenie"/>
+                <w:noProof/>
+              </w:rPr>
+              <w:t>Vloženie</w:t>
+            </w:r>
+            <w:r>
+              <w:rPr>
+                <w:noProof/>
+                <w:webHidden/>
+              </w:rPr>
+              <w:tab/>
+            </w:r>
+            <w:r>
+              <w:rPr>
+                <w:noProof/>
+                <w:webHidden/>
+              </w:rPr>
+              <w:fldChar w:fldCharType="begin"/>
+            </w:r>
+            <w:r>
+              <w:rPr>
+                <w:noProof/>
+                <w:webHidden/>
+              </w:rPr>
+              <w:instrText xml:space="preserve"> PAGEREF _Toc183411951 \h </w:instrText>
+            </w:r>
+            <w:r>
+              <w:rPr>
+                <w:noProof/>
+                <w:webHidden/>
+              </w:rPr>
+            </w:r>
+            <w:r>
+              <w:rPr>
+                <w:noProof/>
+                <w:webHidden/>
+              </w:rPr>
+              <w:fldChar w:fldCharType="separate"/>
+            </w:r>
+            <w:r>
+              <w:rPr>
+                <w:noProof/>
+                <w:webHidden/>
+              </w:rPr>
+              <w:t>5</w:t>
+            </w:r>
+            <w:r>
+              <w:rPr>
+                <w:noProof/>
+                <w:webHidden/>
+              </w:rPr>
+              <w:fldChar w:fldCharType="end"/>
+            </w:r>
+          </w:hyperlink>
+        </w:p>
+        <w:p>
+          <w:pPr>
+            <w:pStyle w:val="Obsah3"/>
+            <w:tabs>
+              <w:tab w:val="right" w:leader="dot" w:pos="9062"/>
+            </w:tabs>
+            <w:rPr>
+              <w:rFonts w:eastAsiaTheme="minorEastAsia"/>
+              <w:noProof/>
+              <w:sz w:val="24"/>
+              <w:szCs w:val="24"/>
+              <w:lang w:eastAsia="sk-SK"/>
+            </w:rPr>
+          </w:pPr>
+          <w:hyperlink w:anchor="_Toc183411952" w:history="1">
+            <w:r>
+              <w:rPr>
+                <w:rStyle w:val="Hypertextovprepojenie"/>
+                <w:noProof/>
+              </w:rPr>
+              <w:t>Vymazanie</w:t>
+            </w:r>
+            <w:r>
+              <w:rPr>
+                <w:noProof/>
+                <w:webHidden/>
+              </w:rPr>
+              <w:tab/>
+            </w:r>
+            <w:r>
+              <w:rPr>
+                <w:noProof/>
+                <w:webHidden/>
+              </w:rPr>
+              <w:fldChar w:fldCharType="begin"/>
+            </w:r>
+            <w:r>
+              <w:rPr>
+                <w:noProof/>
+                <w:webHidden/>
+              </w:rPr>
+              <w:instrText xml:space="preserve"> PAGEREF _Toc183411952 \h </w:instrText>
+            </w:r>
+            <w:r>
+              <w:rPr>
+                <w:noProof/>
+                <w:webHidden/>
+              </w:rPr>
+            </w:r>
+            <w:r>
+              <w:rPr>
+                <w:noProof/>
+                <w:webHidden/>
+              </w:rPr>
+              <w:fldChar w:fldCharType="separate"/>
+            </w:r>
+            <w:r>
+              <w:rPr>
+                <w:noProof/>
+                <w:webHidden/>
+              </w:rPr>
+              <w:t>5</w:t>
+            </w:r>
+            <w:r>
+              <w:rPr>
+                <w:noProof/>
+                <w:webHidden/>
+              </w:rPr>
+              <w:fldChar w:fldCharType="end"/>
+            </w:r>
+          </w:hyperlink>
+        </w:p>
+        <w:p>
+          <w:pPr>
+            <w:pStyle w:val="Obsah2"/>
+            <w:tabs>
+              <w:tab w:val="right" w:leader="dot" w:pos="9062"/>
+            </w:tabs>
+            <w:rPr>
+              <w:rFonts w:eastAsiaTheme="minorEastAsia"/>
+              <w:noProof/>
+              <w:sz w:val="24"/>
+              <w:szCs w:val="24"/>
+              <w:lang w:eastAsia="sk-SK"/>
+            </w:rPr>
+          </w:pPr>
+          <w:hyperlink w:anchor="_Toc183411953" w:history="1">
+            <w:r>
+              <w:rPr>
+                <w:rStyle w:val="Hypertextovprepojenie"/>
+                <w:noProof/>
+              </w:rPr>
+              <w:t>Počet prístupov do súboru</w:t>
+            </w:r>
+            <w:r>
+              <w:rPr>
+                <w:noProof/>
+                <w:webHidden/>
+              </w:rPr>
+              <w:tab/>
+            </w:r>
+            <w:r>
+              <w:rPr>
+                <w:noProof/>
+                <w:webHidden/>
+              </w:rPr>
+              <w:fldChar w:fldCharType="begin"/>
+            </w:r>
+            <w:r>
+              <w:rPr>
+                <w:noProof/>
+                <w:webHidden/>
+              </w:rPr>
+              <w:instrText xml:space="preserve"> PAGEREF _Toc183411953 \h </w:instrText>
+            </w:r>
+            <w:r>
+              <w:rPr>
+                <w:noProof/>
+                <w:webHidden/>
+              </w:rPr>
+            </w:r>
+            <w:r>
+              <w:rPr>
+                <w:noProof/>
+                <w:webHidden/>
+              </w:rPr>
+              <w:fldChar w:fldCharType="separate"/>
+            </w:r>
+            <w:r>
+              <w:rPr>
+                <w:noProof/>
+                <w:webHidden/>
+              </w:rPr>
+              <w:t>6</w:t>
             </w:r>
             <w:r>
               <w:rPr>
@@ -424,7 +1000,7 @@
               <w:lang w:eastAsia="sk-SK"/>
             </w:rPr>
           </w:pPr>
-          <w:hyperlink w:anchor="_Toc183190794" w:history="1">
+          <w:hyperlink w:anchor="_Toc183411954" w:history="1">
             <w:r>
               <w:rPr>
                 <w:rStyle w:val="Hypertextovprepojenie"/>
@@ -451,7 +1027,7 @@
                 <w:noProof/>
                 <w:webHidden/>
               </w:rPr>
-              <w:instrText xml:space="preserve"> PAGEREF _Toc183190794 \h </w:instrText>
+              <w:instrText xml:space="preserve"> PAGEREF _Toc183411954 \h </w:instrText>
             </w:r>
             <w:r>
               <w:rPr>
@@ -471,7 +1047,7 @@
                 <w:noProof/>
                 <w:webHidden/>
               </w:rPr>
-              <w:t>4</w:t>
+              <w:t>7</w:t>
             </w:r>
             <w:r>
               <w:rPr>
@@ -496,7 +1072,7 @@
               <w:lang w:eastAsia="sk-SK"/>
             </w:rPr>
           </w:pPr>
-          <w:hyperlink w:anchor="_Toc183190795" w:history="1">
+          <w:hyperlink w:anchor="_Toc183411955" w:history="1">
             <w:r>
               <w:rPr>
                 <w:rStyle w:val="Hypertextovprepojenie"/>
@@ -523,7 +1099,7 @@
                 <w:noProof/>
                 <w:webHidden/>
               </w:rPr>
-              <w:instrText xml:space="preserve"> PAGEREF _Toc183190795 \h </w:instrText>
+              <w:instrText xml:space="preserve"> PAGEREF _Toc183411955 \h </w:instrText>
             </w:r>
             <w:r>
               <w:rPr>
@@ -543,7 +1119,7 @@
                 <w:noProof/>
                 <w:webHidden/>
               </w:rPr>
-              <w:t>4</w:t>
+              <w:t>7</w:t>
             </w:r>
             <w:r>
               <w:rPr>
@@ -568,7 +1144,7 @@
               <w:lang w:eastAsia="sk-SK"/>
             </w:rPr>
           </w:pPr>
-          <w:hyperlink w:anchor="_Toc183190796" w:history="1">
+          <w:hyperlink w:anchor="_Toc183411956" w:history="1">
             <w:r>
               <w:rPr>
                 <w:rStyle w:val="Hypertextovprepojenie"/>
@@ -595,7 +1171,7 @@
                 <w:noProof/>
                 <w:webHidden/>
               </w:rPr>
-              <w:instrText xml:space="preserve"> PAGEREF _Toc183190796 \h </w:instrText>
+              <w:instrText xml:space="preserve"> PAGEREF _Toc183411956 \h </w:instrText>
             </w:r>
             <w:r>
               <w:rPr>
@@ -615,7 +1191,7 @@
                 <w:noProof/>
                 <w:webHidden/>
               </w:rPr>
-              <w:t>4</w:t>
+              <w:t>7</w:t>
             </w:r>
             <w:r>
               <w:rPr>
@@ -654,7 +1230,7 @@
       <w:pPr>
         <w:pStyle w:val="Nadpis1"/>
       </w:pPr>
-      <w:bookmarkStart w:id="0" w:name="_Toc183190791"/>
+      <w:bookmarkStart w:id="0" w:name="_Toc183411943"/>
       <w:r>
         <w:lastRenderedPageBreak/>
         <w:t>Popis semestrálnej práce</w:t>
@@ -913,7 +1489,7 @@
       <w:pPr>
         <w:pStyle w:val="Nadpis1"/>
       </w:pPr>
-      <w:bookmarkStart w:id="1" w:name="_Toc183190792"/>
+      <w:bookmarkStart w:id="1" w:name="_Toc183411944"/>
       <w:r>
         <w:t>Dátov</w:t>
       </w:r>
@@ -975,6 +1551,7 @@
       </w:r>
     </w:p>
     <w:p>
+      <w:bookmarkStart w:id="2" w:name="_Toc183411945"/>
       <w:r>
         <w:rPr>
           <w:rStyle w:val="Nadpis2Char"/>
@@ -987,14 +1564,17 @@
         </w:rPr>
         <w:t>ku</w:t>
       </w:r>
+      <w:bookmarkEnd w:id="2"/>
     </w:p>
     <w:p>
       <w:pPr>
         <w:pStyle w:val="Nadpis3"/>
       </w:pPr>
+      <w:bookmarkStart w:id="3" w:name="_Toc183411946"/>
       <w:r>
         <w:t>Vyhľadanie</w:t>
       </w:r>
+      <w:bookmarkEnd w:id="3"/>
     </w:p>
     <w:p>
       <w:r>
@@ -1029,9 +1609,11 @@
       <w:pPr>
         <w:pStyle w:val="Nadpis3"/>
       </w:pPr>
+      <w:bookmarkStart w:id="4" w:name="_Toc183411947"/>
       <w:r>
         <w:t>Vloženie</w:t>
       </w:r>
+      <w:bookmarkEnd w:id="4"/>
     </w:p>
     <w:p>
       <w:r>
@@ -1144,7 +1726,7 @@
           <w:b/>
           <w:bCs/>
         </w:rPr>
-        <w:t>3</w:t>
+        <w:t>2</w:t>
       </w:r>
       <w:r>
         <w:rPr>
@@ -1165,7 +1747,7 @@
           <w:b/>
           <w:bCs/>
         </w:rPr>
-        <w:t>3</w:t>
+        <w:t>2</w:t>
       </w:r>
       <w:r>
         <w:rPr>
@@ -1213,7 +1795,7 @@
           <w:b/>
           <w:bCs/>
         </w:rPr>
-        <w:t>3</w:t>
+        <w:t>2</w:t>
       </w:r>
       <w:r>
         <w:rPr>
@@ -1234,7 +1816,7 @@
           <w:b/>
           <w:bCs/>
         </w:rPr>
-        <w:t>3</w:t>
+        <w:t>2</w:t>
       </w:r>
       <w:r>
         <w:rPr>
@@ -1506,9 +2088,11 @@
       <w:pPr>
         <w:pStyle w:val="Nadpis3"/>
       </w:pPr>
+      <w:bookmarkStart w:id="5" w:name="_Toc183411948"/>
       <w:r>
         <w:t>Vymazanie</w:t>
       </w:r>
+      <w:bookmarkEnd w:id="5"/>
     </w:p>
     <w:p>
       <w:r>
@@ -1745,16 +2329,6 @@
       <w:r>
         <w:t>Vynulujeme zreťazenie bloku a zaradíme do zreťazenia prázdnych blokov.</w:t>
       </w:r>
-      <w:r>
-        <w:t xml:space="preserve"> + </w:t>
-      </w:r>
-      <w:r>
-        <w:rPr>
-          <w:b/>
-          <w:bCs/>
-        </w:rPr>
-        <w:t>O(1,1)</w:t>
-      </w:r>
     </w:p>
     <w:p>
       <w:pPr>
@@ -1893,17 +2467,21 @@
       <w:pPr>
         <w:pStyle w:val="Nadpis2"/>
       </w:pPr>
+      <w:bookmarkStart w:id="6" w:name="_Toc183411949"/>
       <w:r>
         <w:t>Zložitosti operácií – rozšíriteľné hešovanie</w:t>
       </w:r>
+      <w:bookmarkEnd w:id="6"/>
     </w:p>
     <w:p>
       <w:pPr>
         <w:pStyle w:val="Nadpis3"/>
       </w:pPr>
+      <w:bookmarkStart w:id="7" w:name="_Toc183411950"/>
       <w:r>
         <w:t>Vyhľadanie</w:t>
       </w:r>
+      <w:bookmarkEnd w:id="7"/>
     </w:p>
     <w:p>
       <w:r>
@@ -1914,9 +2492,11 @@
       <w:pPr>
         <w:pStyle w:val="Nadpis3"/>
       </w:pPr>
+      <w:bookmarkStart w:id="8" w:name="_Toc183411951"/>
       <w:r>
         <w:t>Vloženie</w:t>
       </w:r>
+      <w:bookmarkEnd w:id="8"/>
     </w:p>
     <w:p>
       <w:r>
@@ -1927,9 +2507,11 @@
       <w:pPr>
         <w:pStyle w:val="Nadpis3"/>
       </w:pPr>
+      <w:bookmarkStart w:id="9" w:name="_Toc183411952"/>
       <w:r>
         <w:t>Vymazanie</w:t>
       </w:r>
+      <w:bookmarkEnd w:id="9"/>
     </w:p>
     <w:p>
       <w:r>
@@ -1941,8 +2523,7 @@
       <w:pPr>
         <w:pStyle w:val="Nadpis2"/>
       </w:pPr>
-      <w:bookmarkStart w:id="2" w:name="_Toc183190793"/>
-      <w:bookmarkStart w:id="3" w:name="_Hlk183190031"/>
+      <w:bookmarkStart w:id="10" w:name="_Hlk183190031"/>
     </w:p>
     <w:p>
       <w:pPr>
@@ -1961,11 +2542,12 @@
       <w:pPr>
         <w:pStyle w:val="Nadpis2"/>
       </w:pPr>
+      <w:bookmarkStart w:id="11" w:name="_Toc183411953"/>
       <w:r>
         <w:lastRenderedPageBreak/>
         <w:t>Počet prístupov do súboru</w:t>
       </w:r>
-      <w:bookmarkEnd w:id="2"/>
+      <w:bookmarkEnd w:id="11"/>
     </w:p>
     <w:tbl>
       <w:tblPr>
@@ -2001,8 +2583,8 @@
                 <w:sz w:val="22"/>
               </w:rPr>
             </w:pPr>
-            <w:bookmarkStart w:id="4" w:name="_Hlk183190632"/>
-            <w:bookmarkEnd w:id="3"/>
+            <w:bookmarkStart w:id="12" w:name="_Hlk183190632"/>
+            <w:bookmarkEnd w:id="10"/>
             <w:r>
               <w:rPr>
                 <w:sz w:val="22"/>
@@ -2119,7 +2701,7 @@
                 <w:sz w:val="22"/>
               </w:rPr>
             </w:pPr>
-            <w:bookmarkStart w:id="5" w:name="_Hlk183190487"/>
+            <w:bookmarkStart w:id="13" w:name="_Hlk183190487"/>
             <w:r>
               <w:rPr>
                 <w:color w:val="074F6A" w:themeColor="accent4" w:themeShade="80"/>
@@ -2160,11 +2742,11 @@
               <w:jc w:val="center"/>
               <w:cnfStyle w:val="000000100000" w:firstRow="0" w:lastRow="0" w:firstColumn="0" w:lastColumn="0" w:oddVBand="0" w:evenVBand="0" w:oddHBand="1" w:evenHBand="0" w:firstRowFirstColumn="0" w:firstRowLastColumn="0" w:lastRowFirstColumn="0" w:lastRowLastColumn="0"/>
             </w:pPr>
-            <w:bookmarkStart w:id="6" w:name="_Hlk183190507"/>
+            <w:bookmarkStart w:id="14" w:name="_Hlk183190507"/>
             <w:r>
               <w:t>O(x, y)</w:t>
             </w:r>
-            <w:bookmarkEnd w:id="6"/>
+            <w:bookmarkEnd w:id="14"/>
           </w:p>
         </w:tc>
         <w:tc>
@@ -2629,9 +3211,9 @@
           <w:iCs/>
         </w:rPr>
       </w:pPr>
-      <w:bookmarkStart w:id="7" w:name="_Hlk183190217"/>
-      <w:bookmarkEnd w:id="4"/>
-      <w:bookmarkEnd w:id="5"/>
+      <w:bookmarkStart w:id="15" w:name="_Hlk183190217"/>
+      <w:bookmarkEnd w:id="12"/>
+      <w:bookmarkEnd w:id="13"/>
       <w:r>
         <w:rPr>
           <w:i/>
@@ -2667,7 +3249,7 @@
         </w:rPr>
         <w:t>y) predstavuje x počet čítaní a y počet zápisov do súbo</w:t>
       </w:r>
-      <w:bookmarkEnd w:id="7"/>
+      <w:bookmarkEnd w:id="15"/>
       <w:r>
         <w:rPr>
           <w:i/>
@@ -2683,12 +3265,12 @@
       <w:pPr>
         <w:pStyle w:val="Nadpis1"/>
       </w:pPr>
-      <w:bookmarkStart w:id="8" w:name="_Toc183190794"/>
+      <w:bookmarkStart w:id="16" w:name="_Toc183411954"/>
       <w:r>
         <w:lastRenderedPageBreak/>
         <w:t>Architektúra práce</w:t>
       </w:r>
-      <w:bookmarkEnd w:id="8"/>
+      <w:bookmarkEnd w:id="16"/>
     </w:p>
     <w:p>
       <w:r>
@@ -2822,14 +3404,14 @@
       <w:pPr>
         <w:pStyle w:val="Nadpis2"/>
       </w:pPr>
-      <w:bookmarkStart w:id="9" w:name="_Toc183190795"/>
+      <w:bookmarkStart w:id="17" w:name="_Toc183411955"/>
       <w:r>
         <w:t xml:space="preserve">UML diagram tried modulu </w:t>
       </w:r>
       <w:r>
         <w:t>FilesLib</w:t>
       </w:r>
-      <w:bookmarkEnd w:id="9"/>
+      <w:bookmarkEnd w:id="17"/>
     </w:p>
     <w:p>
       <w:pPr>
@@ -2848,14 +3430,14 @@
       <w:pPr>
         <w:pStyle w:val="Nadpis2"/>
       </w:pPr>
-      <w:bookmarkStart w:id="10" w:name="_Toc183190796"/>
+      <w:bookmarkStart w:id="18" w:name="_Toc183411956"/>
       <w:r>
         <w:t xml:space="preserve">UML diagram tried modulu </w:t>
       </w:r>
       <w:r>
         <w:t>CarLib</w:t>
       </w:r>
-      <w:bookmarkEnd w:id="10"/>
+      <w:bookmarkEnd w:id="18"/>
     </w:p>
     <w:p>
       <w:pPr>

</xml_diff>

<commit_message>
Final odovzdanie, doplnenie dokumentácie
</commit_message>
<xml_diff>
--- a/doc/dokumentaciaSP2.docx
+++ b/doc/dokumentaciaSP2.docx
@@ -208,7 +208,7 @@
           <w:r>
             <w:fldChar w:fldCharType="separate"/>
           </w:r>
-          <w:hyperlink w:anchor="_Toc184131511" w:history="1">
+          <w:hyperlink w:anchor="_Toc184304745" w:history="1">
             <w:r>
               <w:rPr>
                 <w:rStyle w:val="Hypertextovprepojenie"/>
@@ -235,7 +235,7 @@
                 <w:noProof/>
                 <w:webHidden/>
               </w:rPr>
-              <w:instrText xml:space="preserve"> PAGEREF _Toc184131511 \h </w:instrText>
+              <w:instrText xml:space="preserve"> PAGEREF _Toc184304745 \h </w:instrText>
             </w:r>
             <w:r>
               <w:rPr>
@@ -280,7 +280,7 @@
               <w:lang w:eastAsia="sk-SK"/>
             </w:rPr>
           </w:pPr>
-          <w:hyperlink w:anchor="_Toc184131512" w:history="1">
+          <w:hyperlink w:anchor="_Toc184304746" w:history="1">
             <w:r>
               <w:rPr>
                 <w:rStyle w:val="Hypertextovprepojenie"/>
@@ -307,7 +307,7 @@
                 <w:noProof/>
                 <w:webHidden/>
               </w:rPr>
-              <w:instrText xml:space="preserve"> PAGEREF _Toc184131512 \h </w:instrText>
+              <w:instrText xml:space="preserve"> PAGEREF _Toc184304746 \h </w:instrText>
             </w:r>
             <w:r>
               <w:rPr>
@@ -352,7 +352,7 @@
               <w:lang w:eastAsia="sk-SK"/>
             </w:rPr>
           </w:pPr>
-          <w:hyperlink w:anchor="_Toc184131513" w:history="1">
+          <w:hyperlink w:anchor="_Toc184304747" w:history="1">
             <w:r>
               <w:rPr>
                 <w:rStyle w:val="Hypertextovprepojenie"/>
@@ -379,7 +379,7 @@
                 <w:noProof/>
                 <w:webHidden/>
               </w:rPr>
-              <w:instrText xml:space="preserve"> PAGEREF _Toc184131513 \h </w:instrText>
+              <w:instrText xml:space="preserve"> PAGEREF _Toc184304747 \h </w:instrText>
             </w:r>
             <w:r>
               <w:rPr>
@@ -424,7 +424,7 @@
               <w:lang w:eastAsia="sk-SK"/>
             </w:rPr>
           </w:pPr>
-          <w:hyperlink w:anchor="_Toc184131514" w:history="1">
+          <w:hyperlink w:anchor="_Toc184304748" w:history="1">
             <w:r>
               <w:rPr>
                 <w:rStyle w:val="Hypertextovprepojenie"/>
@@ -451,7 +451,7 @@
                 <w:noProof/>
                 <w:webHidden/>
               </w:rPr>
-              <w:instrText xml:space="preserve"> PAGEREF _Toc184131514 \h </w:instrText>
+              <w:instrText xml:space="preserve"> PAGEREF _Toc184304748 \h </w:instrText>
             </w:r>
             <w:r>
               <w:rPr>
@@ -496,7 +496,7 @@
               <w:lang w:eastAsia="sk-SK"/>
             </w:rPr>
           </w:pPr>
-          <w:hyperlink w:anchor="_Toc184131515" w:history="1">
+          <w:hyperlink w:anchor="_Toc184304749" w:history="1">
             <w:r>
               <w:rPr>
                 <w:rStyle w:val="Hypertextovprepojenie"/>
@@ -523,7 +523,7 @@
                 <w:noProof/>
                 <w:webHidden/>
               </w:rPr>
-              <w:instrText xml:space="preserve"> PAGEREF _Toc184131515 \h </w:instrText>
+              <w:instrText xml:space="preserve"> PAGEREF _Toc184304749 \h </w:instrText>
             </w:r>
             <w:r>
               <w:rPr>
@@ -568,7 +568,7 @@
               <w:lang w:eastAsia="sk-SK"/>
             </w:rPr>
           </w:pPr>
-          <w:hyperlink w:anchor="_Toc184131516" w:history="1">
+          <w:hyperlink w:anchor="_Toc184304750" w:history="1">
             <w:r>
               <w:rPr>
                 <w:rStyle w:val="Hypertextovprepojenie"/>
@@ -595,7 +595,7 @@
                 <w:noProof/>
                 <w:webHidden/>
               </w:rPr>
-              <w:instrText xml:space="preserve"> PAGEREF _Toc184131516 \h </w:instrText>
+              <w:instrText xml:space="preserve"> PAGEREF _Toc184304750 \h </w:instrText>
             </w:r>
             <w:r>
               <w:rPr>
@@ -640,7 +640,7 @@
               <w:lang w:eastAsia="sk-SK"/>
             </w:rPr>
           </w:pPr>
-          <w:hyperlink w:anchor="_Toc184131517" w:history="1">
+          <w:hyperlink w:anchor="_Toc184304751" w:history="1">
             <w:r>
               <w:rPr>
                 <w:rStyle w:val="Hypertextovprepojenie"/>
@@ -667,7 +667,7 @@
                 <w:noProof/>
                 <w:webHidden/>
               </w:rPr>
-              <w:instrText xml:space="preserve"> PAGEREF _Toc184131517 \h </w:instrText>
+              <w:instrText xml:space="preserve"> PAGEREF _Toc184304751 \h </w:instrText>
             </w:r>
             <w:r>
               <w:rPr>
@@ -712,7 +712,7 @@
               <w:lang w:eastAsia="sk-SK"/>
             </w:rPr>
           </w:pPr>
-          <w:hyperlink w:anchor="_Toc184131518" w:history="1">
+          <w:hyperlink w:anchor="_Toc184304752" w:history="1">
             <w:r>
               <w:rPr>
                 <w:rStyle w:val="Hypertextovprepojenie"/>
@@ -739,7 +739,7 @@
                 <w:noProof/>
                 <w:webHidden/>
               </w:rPr>
-              <w:instrText xml:space="preserve"> PAGEREF _Toc184131518 \h </w:instrText>
+              <w:instrText xml:space="preserve"> PAGEREF _Toc184304752 \h </w:instrText>
             </w:r>
             <w:r>
               <w:rPr>
@@ -784,7 +784,7 @@
               <w:lang w:eastAsia="sk-SK"/>
             </w:rPr>
           </w:pPr>
-          <w:hyperlink w:anchor="_Toc184131519" w:history="1">
+          <w:hyperlink w:anchor="_Toc184304753" w:history="1">
             <w:r>
               <w:rPr>
                 <w:rStyle w:val="Hypertextovprepojenie"/>
@@ -811,7 +811,7 @@
                 <w:noProof/>
                 <w:webHidden/>
               </w:rPr>
-              <w:instrText xml:space="preserve"> PAGEREF _Toc184131519 \h </w:instrText>
+              <w:instrText xml:space="preserve"> PAGEREF _Toc184304753 \h </w:instrText>
             </w:r>
             <w:r>
               <w:rPr>
@@ -856,7 +856,7 @@
               <w:lang w:eastAsia="sk-SK"/>
             </w:rPr>
           </w:pPr>
-          <w:hyperlink w:anchor="_Toc184131520" w:history="1">
+          <w:hyperlink w:anchor="_Toc184304754" w:history="1">
             <w:r>
               <w:rPr>
                 <w:rStyle w:val="Hypertextovprepojenie"/>
@@ -883,7 +883,7 @@
                 <w:noProof/>
                 <w:webHidden/>
               </w:rPr>
-              <w:instrText xml:space="preserve"> PAGEREF _Toc184131520 \h </w:instrText>
+              <w:instrText xml:space="preserve"> PAGEREF _Toc184304754 \h </w:instrText>
             </w:r>
             <w:r>
               <w:rPr>
@@ -928,7 +928,7 @@
               <w:lang w:eastAsia="sk-SK"/>
             </w:rPr>
           </w:pPr>
-          <w:hyperlink w:anchor="_Toc184131521" w:history="1">
+          <w:hyperlink w:anchor="_Toc184304755" w:history="1">
             <w:r>
               <w:rPr>
                 <w:rStyle w:val="Hypertextovprepojenie"/>
@@ -955,7 +955,7 @@
                 <w:noProof/>
                 <w:webHidden/>
               </w:rPr>
-              <w:instrText xml:space="preserve"> PAGEREF _Toc184131521 \h </w:instrText>
+              <w:instrText xml:space="preserve"> PAGEREF _Toc184304755 \h </w:instrText>
             </w:r>
             <w:r>
               <w:rPr>
@@ -1000,7 +1000,7 @@
               <w:lang w:eastAsia="sk-SK"/>
             </w:rPr>
           </w:pPr>
-          <w:hyperlink w:anchor="_Toc184131522" w:history="1">
+          <w:hyperlink w:anchor="_Toc184304756" w:history="1">
             <w:r>
               <w:rPr>
                 <w:rStyle w:val="Hypertextovprepojenie"/>
@@ -1027,7 +1027,7 @@
                 <w:noProof/>
                 <w:webHidden/>
               </w:rPr>
-              <w:instrText xml:space="preserve"> PAGEREF _Toc184131522 \h </w:instrText>
+              <w:instrText xml:space="preserve"> PAGEREF _Toc184304756 \h </w:instrText>
             </w:r>
             <w:r>
               <w:rPr>
@@ -1072,7 +1072,7 @@
               <w:lang w:eastAsia="sk-SK"/>
             </w:rPr>
           </w:pPr>
-          <w:hyperlink w:anchor="_Toc184131523" w:history="1">
+          <w:hyperlink w:anchor="_Toc184304757" w:history="1">
             <w:r>
               <w:rPr>
                 <w:rStyle w:val="Hypertextovprepojenie"/>
@@ -1099,7 +1099,7 @@
                 <w:noProof/>
                 <w:webHidden/>
               </w:rPr>
-              <w:instrText xml:space="preserve"> PAGEREF _Toc184131523 \h </w:instrText>
+              <w:instrText xml:space="preserve"> PAGEREF _Toc184304757 \h </w:instrText>
             </w:r>
             <w:r>
               <w:rPr>
@@ -1144,7 +1144,7 @@
               <w:lang w:eastAsia="sk-SK"/>
             </w:rPr>
           </w:pPr>
-          <w:hyperlink w:anchor="_Toc184131524" w:history="1">
+          <w:hyperlink w:anchor="_Toc184304758" w:history="1">
             <w:r>
               <w:rPr>
                 <w:rStyle w:val="Hypertextovprepojenie"/>
@@ -1171,7 +1171,7 @@
                 <w:noProof/>
                 <w:webHidden/>
               </w:rPr>
-              <w:instrText xml:space="preserve"> PAGEREF _Toc184131524 \h </w:instrText>
+              <w:instrText xml:space="preserve"> PAGEREF _Toc184304758 \h </w:instrText>
             </w:r>
             <w:r>
               <w:rPr>
@@ -1216,7 +1216,7 @@
               <w:lang w:eastAsia="sk-SK"/>
             </w:rPr>
           </w:pPr>
-          <w:hyperlink w:anchor="_Toc184131525" w:history="1">
+          <w:hyperlink w:anchor="_Toc184304759" w:history="1">
             <w:r>
               <w:rPr>
                 <w:rStyle w:val="Hypertextovprepojenie"/>
@@ -1243,7 +1243,7 @@
                 <w:noProof/>
                 <w:webHidden/>
               </w:rPr>
-              <w:instrText xml:space="preserve"> PAGEREF _Toc184131525 \h </w:instrText>
+              <w:instrText xml:space="preserve"> PAGEREF _Toc184304759 \h </w:instrText>
             </w:r>
             <w:r>
               <w:rPr>
@@ -1288,7 +1288,7 @@
               <w:lang w:eastAsia="sk-SK"/>
             </w:rPr>
           </w:pPr>
-          <w:hyperlink w:anchor="_Toc184131526" w:history="1">
+          <w:hyperlink w:anchor="_Toc184304760" w:history="1">
             <w:r>
               <w:rPr>
                 <w:rStyle w:val="Hypertextovprepojenie"/>
@@ -1315,7 +1315,7 @@
                 <w:noProof/>
                 <w:webHidden/>
               </w:rPr>
-              <w:instrText xml:space="preserve"> PAGEREF _Toc184131526 \h </w:instrText>
+              <w:instrText xml:space="preserve"> PAGEREF _Toc184304760 \h </w:instrText>
             </w:r>
             <w:r>
               <w:rPr>
@@ -1360,7 +1360,7 @@
               <w:lang w:eastAsia="sk-SK"/>
             </w:rPr>
           </w:pPr>
-          <w:hyperlink w:anchor="_Toc184131527" w:history="1">
+          <w:hyperlink w:anchor="_Toc184304761" w:history="1">
             <w:r>
               <w:rPr>
                 <w:rStyle w:val="Hypertextovprepojenie"/>
@@ -1387,7 +1387,7 @@
                 <w:noProof/>
                 <w:webHidden/>
               </w:rPr>
-              <w:instrText xml:space="preserve"> PAGEREF _Toc184131527 \h </w:instrText>
+              <w:instrText xml:space="preserve"> PAGEREF _Toc184304761 \h </w:instrText>
             </w:r>
             <w:r>
               <w:rPr>
@@ -1446,7 +1446,7 @@
       <w:pPr>
         <w:pStyle w:val="Nadpis1"/>
       </w:pPr>
-      <w:bookmarkStart w:id="0" w:name="_Toc184131511"/>
+      <w:bookmarkStart w:id="0" w:name="_Toc184304745"/>
       <w:r>
         <w:lastRenderedPageBreak/>
         <w:t>Popis semestrálnej práce</w:t>
@@ -1625,35 +1625,134 @@
         <w:t>zmena</w:t>
       </w:r>
       <w:r>
-        <w:t>,</w:t>
-      </w:r>
-    </w:p>
-    <w:p>
-      <w:pPr>
-        <w:pStyle w:val="Odsekzoznamu"/>
-        <w:numPr>
-          <w:ilvl w:val="0"/>
-          <w:numId w:val="2"/>
-        </w:numPr>
-      </w:pPr>
-      <w:r>
-        <w:rPr>
-          <w:b/>
-          <w:bCs/>
-        </w:rPr>
-        <w:t>zmazanie</w:t>
+        <w:t>.</w:t>
+      </w:r>
+    </w:p>
+    <w:p>
+      <w:r>
+        <w:t xml:space="preserve">Najfrekventovanejšou operáciou, ktorá sa vykonáva je </w:t>
+      </w:r>
+      <w:r>
+        <w:rPr>
+          <w:b/>
+          <w:bCs/>
+        </w:rPr>
+        <w:t>vyhľadávanie</w:t>
+      </w:r>
+      <w:r>
+        <w:t>, a preto táto operácia pracuje s najväčšou možnou rýchlosťou.</w:t>
+      </w:r>
+    </w:p>
+    <w:p>
+      <w:pPr>
+        <w:pStyle w:val="Nadpis1"/>
+      </w:pPr>
+      <w:bookmarkStart w:id="1" w:name="_Toc184304746"/>
+      <w:r>
+        <w:t>Dátov</w:t>
+      </w:r>
+      <w:r>
+        <w:t>é</w:t>
+      </w:r>
+      <w:r>
+        <w:t xml:space="preserve"> štruktúr</w:t>
+      </w:r>
+      <w:r>
+        <w:t>y</w:t>
+      </w:r>
+      <w:bookmarkEnd w:id="1"/>
+    </w:p>
+    <w:p>
+      <w:r>
+        <w:t>Ako dátov</w:t>
+      </w:r>
+      <w:r>
+        <w:t>é</w:t>
+      </w:r>
+      <w:r>
+        <w:t xml:space="preserve"> štruktúr</w:t>
+      </w:r>
+      <w:r>
+        <w:t>y</w:t>
+      </w:r>
+      <w:r>
+        <w:t xml:space="preserve"> pre uchovávanie údajov bol</w:t>
+      </w:r>
+      <w:r>
+        <w:t xml:space="preserve">i zvolené </w:t>
+      </w:r>
+      <w:r>
+        <w:rPr>
+          <w:b/>
+          <w:bCs/>
+        </w:rPr>
+        <w:t>rozšíriteľné hešovanie</w:t>
+      </w:r>
+      <w:r>
+        <w:t xml:space="preserve"> a </w:t>
+      </w:r>
+      <w:r>
+        <w:rPr>
+          <w:b/>
+          <w:bCs/>
+        </w:rPr>
+        <w:t>neutriedený súbor dát na disku</w:t>
+      </w:r>
+      <w:r>
+        <w:t>.</w:t>
       </w:r>
       <w:r>
         <w:t xml:space="preserve"> </w:t>
       </w:r>
       <w:r>
-        <w:rPr>
-          <w:b/>
-          <w:bCs/>
-        </w:rPr>
-        <w:t>návštevy</w:t>
-      </w:r>
-      <w:r>
+        <w:t>Zložitosti sú uvádzané značkou O(x, y), pričom x zodpovedá počtu čítaní súboru a y počtom zápisov do súboru.</w:t>
+      </w:r>
+    </w:p>
+    <w:p>
+      <w:bookmarkStart w:id="2" w:name="_Toc184304747"/>
+      <w:r>
+        <w:rPr>
+          <w:rStyle w:val="Nadpis2Char"/>
+        </w:rPr>
+        <w:t>Zložitosti operácií – neutriedený súbor dát na dis</w:t>
+      </w:r>
+      <w:r>
+        <w:rPr>
+          <w:rStyle w:val="Nadpis2Char"/>
+        </w:rPr>
+        <w:t>ku</w:t>
+      </w:r>
+      <w:bookmarkEnd w:id="2"/>
+    </w:p>
+    <w:p>
+      <w:pPr>
+        <w:pStyle w:val="Nadpis3"/>
+      </w:pPr>
+      <w:bookmarkStart w:id="3" w:name="_Toc184304748"/>
+      <w:r>
+        <w:t>Vyhľadanie</w:t>
+      </w:r>
+      <w:bookmarkEnd w:id="3"/>
+    </w:p>
+    <w:p>
+      <w:r>
+        <w:t>Pri vyhľadávaní je potrebné daný blok načítať zo súboru a následne z dát nájsť hľadané.</w:t>
+      </w:r>
+      <w:r>
+        <w:t xml:space="preserve"> – </w:t>
+      </w:r>
+      <w:r>
+        <w:rPr>
+          <w:b/>
+          <w:bCs/>
+        </w:rPr>
+        <w:t>O(1,</w:t>
+      </w:r>
+      <w:r>
+        <w:rPr>
+          <w:b/>
+          <w:bCs/>
+        </w:rPr>
         <w:t xml:space="preserve"> </w:t>
       </w:r>
       <w:r>
@@ -1661,171 +1760,14 @@
           <w:b/>
           <w:bCs/>
         </w:rPr>
-        <w:t>servisu</w:t>
-      </w:r>
-      <w:r>
-        <w:t>,</w:t>
-      </w:r>
-    </w:p>
-    <w:p>
-      <w:pPr>
-        <w:pStyle w:val="Odsekzoznamu"/>
-        <w:numPr>
-          <w:ilvl w:val="0"/>
-          <w:numId w:val="2"/>
-        </w:numPr>
-      </w:pPr>
-      <w:r>
-        <w:rPr>
-          <w:b/>
-          <w:bCs/>
-        </w:rPr>
-        <w:t>zmazanie vozidla</w:t>
-      </w:r>
-      <w:r>
-        <w:t>.</w:t>
-      </w:r>
-    </w:p>
-    <w:p>
-      <w:r>
-        <w:t xml:space="preserve">Najfrekventovanejšou operáciou, ktorá sa vykonáva je </w:t>
-      </w:r>
-      <w:r>
-        <w:rPr>
-          <w:b/>
-          <w:bCs/>
-        </w:rPr>
-        <w:t>vyhľadávanie</w:t>
-      </w:r>
-      <w:r>
-        <w:t>, a preto táto operácia pracuje s najväčšou možnou rýchlosťou.</w:t>
-      </w:r>
-    </w:p>
-    <w:p>
-      <w:pPr>
-        <w:pStyle w:val="Nadpis1"/>
-      </w:pPr>
-      <w:bookmarkStart w:id="1" w:name="_Toc184131512"/>
-      <w:r>
-        <w:t>Dátov</w:t>
-      </w:r>
-      <w:r>
-        <w:t>é</w:t>
-      </w:r>
-      <w:r>
-        <w:t xml:space="preserve"> štruktúr</w:t>
-      </w:r>
-      <w:r>
-        <w:t>y</w:t>
-      </w:r>
-      <w:bookmarkEnd w:id="1"/>
-    </w:p>
-    <w:p>
-      <w:r>
-        <w:t>Ako dátov</w:t>
-      </w:r>
-      <w:r>
-        <w:t>é</w:t>
-      </w:r>
-      <w:r>
-        <w:t xml:space="preserve"> štruktúr</w:t>
-      </w:r>
-      <w:r>
-        <w:t>y</w:t>
-      </w:r>
-      <w:r>
-        <w:t xml:space="preserve"> pre uchovávanie údajov bol</w:t>
-      </w:r>
-      <w:r>
-        <w:t xml:space="preserve">i zvolené </w:t>
-      </w:r>
-      <w:r>
-        <w:rPr>
-          <w:b/>
-          <w:bCs/>
-        </w:rPr>
-        <w:t>rozšíriteľné hešovanie</w:t>
-      </w:r>
-      <w:r>
-        <w:t xml:space="preserve"> a </w:t>
-      </w:r>
-      <w:r>
-        <w:rPr>
-          <w:b/>
-          <w:bCs/>
-        </w:rPr>
-        <w:t>neutriedený súbor dát na disku</w:t>
-      </w:r>
-      <w:r>
-        <w:t>.</w:t>
-      </w:r>
-      <w:r>
-        <w:t xml:space="preserve"> </w:t>
-      </w:r>
-      <w:r>
-        <w:t>Zložitosti sú uvádzané značkou O(x, y), pričom x zodpovedá počtu čítaní súboru a y počtom zápisov do súboru.</w:t>
-      </w:r>
-    </w:p>
-    <w:p>
-      <w:bookmarkStart w:id="2" w:name="_Toc184131513"/>
-      <w:r>
-        <w:rPr>
-          <w:rStyle w:val="Nadpis2Char"/>
-        </w:rPr>
-        <w:t>Zložitosti operácií – neutriedený súbor dát na dis</w:t>
-      </w:r>
-      <w:r>
-        <w:rPr>
-          <w:rStyle w:val="Nadpis2Char"/>
-        </w:rPr>
-        <w:t>ku</w:t>
-      </w:r>
-      <w:bookmarkEnd w:id="2"/>
+        <w:t>0)</w:t>
+      </w:r>
     </w:p>
     <w:p>
       <w:pPr>
         <w:pStyle w:val="Nadpis3"/>
       </w:pPr>
-      <w:bookmarkStart w:id="3" w:name="_Toc184131514"/>
-      <w:r>
-        <w:t>Vyhľadanie</w:t>
-      </w:r>
-      <w:bookmarkEnd w:id="3"/>
-    </w:p>
-    <w:p>
-      <w:r>
-        <w:t>Pri vyhľadávaní je potrebné daný blok načítať zo súboru a následne z dát nájsť hľadané.</w:t>
-      </w:r>
-      <w:r>
-        <w:t xml:space="preserve"> – </w:t>
-      </w:r>
-      <w:r>
-        <w:rPr>
-          <w:b/>
-          <w:bCs/>
-        </w:rPr>
-        <w:t>O(1,</w:t>
-      </w:r>
-      <w:r>
-        <w:rPr>
-          <w:b/>
-          <w:bCs/>
-        </w:rPr>
-        <w:t xml:space="preserve"> </w:t>
-      </w:r>
-      <w:r>
-        <w:rPr>
-          <w:b/>
-          <w:bCs/>
-        </w:rPr>
-        <w:t>0)</w:t>
-      </w:r>
-    </w:p>
-    <w:p>
-      <w:pPr>
-        <w:pStyle w:val="Nadpis3"/>
-      </w:pPr>
-      <w:bookmarkStart w:id="4" w:name="_Toc184131515"/>
+      <w:bookmarkStart w:id="4" w:name="_Toc184304749"/>
       <w:r>
         <w:t>Vloženie</w:t>
       </w:r>
@@ -1834,6 +1776,36 @@
     <w:p>
       <w:r>
         <w:t>Pri vkladaní môže nastať niekoľko scenárov.</w:t>
+      </w:r>
+      <w:r>
+        <w:t xml:space="preserve"> Na konci každého scenára sa zapíše zmena </w:t>
+      </w:r>
+      <w:r>
+        <w:t xml:space="preserve">bloku </w:t>
+      </w:r>
+      <w:r>
+        <w:t>do súboru. +</w:t>
+      </w:r>
+      <w:r>
+        <w:rPr>
+          <w:b/>
+          <w:bCs/>
+        </w:rPr>
+        <w:t>O(</w:t>
+      </w:r>
+      <w:r>
+        <w:rPr>
+          <w:b/>
+          <w:bCs/>
+        </w:rPr>
+        <w:t>0</w:t>
+      </w:r>
+      <w:r>
+        <w:rPr>
+          <w:b/>
+          <w:bCs/>
+        </w:rPr>
+        <w:t>,1)</w:t>
       </w:r>
     </w:p>
     <w:p>
@@ -1867,7 +1839,20 @@
         <w:t>k ani jedno nemám, tak vytváram nový blok.</w:t>
       </w:r>
       <w:r>
-        <w:t xml:space="preserve"> Najskôr si načítam daný blok, do ktorého sa budú vkladať dáta.</w:t>
+        <w:t xml:space="preserve"> Najskôr si načítam daný blok, do ktorého sa budú vkladať dáta</w:t>
+      </w:r>
+      <w:r>
+        <w:t xml:space="preserve">, a vložím doň nový záznam. </w:t>
+      </w:r>
+      <w:r>
+        <w:t>+</w:t>
+      </w:r>
+      <w:r>
+        <w:rPr>
+          <w:b/>
+          <w:bCs/>
+        </w:rPr>
+        <w:t>O(1,0)</w:t>
       </w:r>
     </w:p>
     <w:p>
@@ -1928,7 +1913,20 @@
         </w:numPr>
       </w:pPr>
       <w:r>
-        <w:t xml:space="preserve">Ak existuje, tak ho načítam, vymažem mu predchodcu a zapíšem do súboru. – </w:t>
+        <w:t xml:space="preserve">Ak </w:t>
+      </w:r>
+      <w:r>
+        <w:rPr>
+          <w:b/>
+          <w:bCs/>
+        </w:rPr>
+        <w:t>existuje</w:t>
+      </w:r>
+      <w:r>
+        <w:t xml:space="preserve">, tak ho načítam, vymažem mu predchodcu a zapíšem do súboru. </w:t>
+      </w:r>
+      <w:r>
+        <w:t>+</w:t>
       </w:r>
       <w:r>
         <w:rPr>
@@ -1942,7 +1940,7 @@
           <w:b/>
           <w:bCs/>
         </w:rPr>
-        <w:t>2</w:t>
+        <w:t>1</w:t>
       </w:r>
       <w:r>
         <w:rPr>
@@ -1963,7 +1961,7 @@
           <w:b/>
           <w:bCs/>
         </w:rPr>
-        <w:t>2</w:t>
+        <w:t>1</w:t>
       </w:r>
       <w:r>
         <w:rPr>
@@ -1994,10 +1992,23 @@
         </w:numPr>
       </w:pPr>
       <w:r>
-        <w:t> Ak začiatok zreťazenia už bol, načítam si ho, prepíšem mu predchodcu na vkladaný blok a zapíšem do súboru.</w:t>
-      </w:r>
-      <w:r>
-        <w:t xml:space="preserve"> – </w:t>
+        <w:t xml:space="preserve"> Ak začiatok zreťazenia už </w:t>
+      </w:r>
+      <w:r>
+        <w:rPr>
+          <w:b/>
+          <w:bCs/>
+        </w:rPr>
+        <w:t>bol</w:t>
+      </w:r>
+      <w:r>
+        <w:t>, načítam si ho, prepíšem mu predchodcu na vkladaný blok a zapíšem do súboru.</w:t>
+      </w:r>
+      <w:r>
+        <w:t xml:space="preserve"> </w:t>
+      </w:r>
+      <w:r>
+        <w:t>+</w:t>
       </w:r>
       <w:r>
         <w:rPr>
@@ -2011,7 +2022,7 @@
           <w:b/>
           <w:bCs/>
         </w:rPr>
-        <w:t>2</w:t>
+        <w:t>1</w:t>
       </w:r>
       <w:r>
         <w:rPr>
@@ -2032,7 +2043,7 @@
           <w:b/>
           <w:bCs/>
         </w:rPr>
-        <w:t>2</w:t>
+        <w:t>1</w:t>
       </w:r>
       <w:r>
         <w:rPr>
@@ -2051,28 +2062,7 @@
         </w:numPr>
       </w:pPr>
       <w:r>
-        <w:t xml:space="preserve">Inak neriešim nič, lebo ak je už zaradený v zreťazení čiastočne plných blokov, tak tam aj ostane a nič sa nemení. – </w:t>
-      </w:r>
-      <w:r>
-        <w:rPr>
-          <w:b/>
-          <w:bCs/>
-        </w:rPr>
-        <w:t>O(1,</w:t>
-      </w:r>
-      <w:r>
-        <w:rPr>
-          <w:b/>
-          <w:bCs/>
-        </w:rPr>
-        <w:t xml:space="preserve"> </w:t>
-      </w:r>
-      <w:r>
-        <w:rPr>
-          <w:b/>
-          <w:bCs/>
-        </w:rPr>
-        <w:t>1)</w:t>
+        <w:t>Inak neriešim nič, lebo ak je už zaradený v zreťazení čiastočne plných blokov, tak tam aj ostane a nič sa nemení.</w:t>
       </w:r>
     </w:p>
     <w:p>
@@ -2107,14 +2097,31 @@
       </w:pPr>
       <w:r>
         <w:lastRenderedPageBreak/>
-        <w:t xml:space="preserve">Ak má nejakého nasledovníka v zreťazení, je potrebné ho načítať, a vymazať mu predchodcu. Ak bol blok začiatkom zreťazenia, je treba tento začiatok previesť na nasledovníka. – </w:t>
-      </w:r>
-      <w:r>
-        <w:rPr>
-          <w:b/>
-          <w:bCs/>
-        </w:rPr>
-        <w:t>O(2,</w:t>
+        <w:t xml:space="preserve">Ak má nejakého nasledovníka v zreťazení, je potrebné ho načítať, a vymazať mu predchodcu. Ak bol blok začiatkom zreťazenia, je treba tento začiatok previesť na nasledovníka. </w:t>
+      </w:r>
+      <w:r>
+        <w:t>+</w:t>
+      </w:r>
+      <w:r>
+        <w:rPr>
+          <w:b/>
+          <w:bCs/>
+        </w:rPr>
+        <w:t>O(</w:t>
+      </w:r>
+      <w:r>
+        <w:rPr>
+          <w:b/>
+          <w:bCs/>
+        </w:rPr>
+        <w:t>1</w:t>
+      </w:r>
+      <w:r>
+        <w:rPr>
+          <w:b/>
+          <w:bCs/>
+        </w:rPr>
+        <w:t>,</w:t>
       </w:r>
       <w:r>
         <w:rPr>
@@ -2128,7 +2135,7 @@
           <w:b/>
           <w:bCs/>
         </w:rPr>
-        <w:t>2</w:t>
+        <w:t>1</w:t>
       </w:r>
       <w:r>
         <w:rPr>
@@ -2188,28 +2195,20 @@
         <w:t>.</w:t>
       </w:r>
       <w:r>
-        <w:t xml:space="preserve"> – </w:t>
-      </w:r>
-      <w:r>
-        <w:rPr>
-          <w:b/>
-          <w:bCs/>
-        </w:rPr>
-        <w:t>O(0,</w:t>
-      </w:r>
-      <w:r>
-        <w:rPr>
-          <w:b/>
-          <w:bCs/>
-        </w:rPr>
-        <w:t xml:space="preserve"> </w:t>
-      </w:r>
-      <w:r>
-        <w:rPr>
-          <w:b/>
-          <w:bCs/>
-        </w:rPr>
-        <w:t>1)</w:t>
+        <w:t xml:space="preserve"> (</w:t>
+      </w:r>
+      <w:r>
+        <w:rPr>
+          <w:b/>
+          <w:bCs/>
+        </w:rPr>
+        <w:t>O(0,1)</w:t>
+      </w:r>
+      <w:r>
+        <w:t xml:space="preserve"> celkovo</w:t>
+      </w:r>
+      <w:r>
+        <w:t>)</w:t>
       </w:r>
     </w:p>
     <w:p>
@@ -2237,7 +2236,26 @@
         <w:t xml:space="preserve">, </w:t>
       </w:r>
       <w:r>
-        <w:t xml:space="preserve">nakoľko sme doň niečo vložili, budeme ho vkladať do zreťazenia čiastočne naplnených blokov. Je potrebné načítať prvý v danom zreťazení, tomu nastaviť ako predchodcu novo pridaný blok, novému bloku ako nasledovníka daný blok, tieto zmeny zapísať do súboru blokom a následne nastaviť novo vytvorený blok ako začiatok zreťazenia. Teda sme robili načítanie, zapísanie prvého bloku v zreťazení a potom zapísanie nového bloku. – </w:t>
+        <w:t xml:space="preserve">nakoľko sme doň niečo vložili, budeme ho vkladať do zreťazenia čiastočne naplnených blokov. Je potrebné </w:t>
+      </w:r>
+      <w:r>
+        <w:t>načítať</w:t>
+      </w:r>
+      <w:r>
+        <w:t xml:space="preserve"> </w:t>
+      </w:r>
+      <w:r>
+        <w:rPr>
+          <w:b/>
+          <w:bCs/>
+        </w:rPr>
+        <w:t>prvý</w:t>
+      </w:r>
+      <w:r>
+        <w:t xml:space="preserve"> v danom zreťazení, tomu nastaviť ako predchodcu novo pridaný blok, novému bloku ako nasledovníka daný blok, tieto zmeny zapísať do súboru blokom a následne nastaviť novo vytvorený blok ako začiatok zreťazenia. Teda sme robili načítanie, zapísanie prvého bloku v zreťazení a potom zapísanie nového bloku. </w:t>
+      </w:r>
+      <w:r>
+        <w:t>+</w:t>
       </w:r>
       <w:r>
         <w:rPr>
@@ -2258,7 +2276,14 @@
           <w:b/>
           <w:bCs/>
         </w:rPr>
-        <w:t>2)</w:t>
+        <w:t>1</w:t>
+      </w:r>
+      <w:r>
+        <w:rPr>
+          <w:b/>
+          <w:bCs/>
+        </w:rPr>
+        <w:t>)</w:t>
       </w:r>
       <w:r>
         <w:t xml:space="preserve"> </w:t>
@@ -2270,26 +2295,50 @@
         <w:ind w:left="792"/>
       </w:pPr>
       <w:r>
-        <w:t>Ak toto zreťazenie nemalo žiadny začiatok</w:t>
-      </w:r>
-      <w:r>
-        <w:t>.</w:t>
-      </w:r>
-      <w:r>
-        <w:t xml:space="preserve"> - </w:t>
-      </w:r>
-      <w:r>
-        <w:rPr>
-          <w:b/>
-          <w:bCs/>
-        </w:rPr>
-        <w:t>O(0,</w:t>
-      </w:r>
-      <w:r>
-        <w:rPr>
-          <w:b/>
-          <w:bCs/>
-        </w:rPr>
+        <w:t xml:space="preserve">Ak toto zreťazenie </w:t>
+      </w:r>
+      <w:r>
+        <w:rPr>
+          <w:b/>
+          <w:bCs/>
+        </w:rPr>
+        <w:t>nemalo</w:t>
+      </w:r>
+      <w:r>
+        <w:t xml:space="preserve"> žiadny začiatok</w:t>
+      </w:r>
+      <w:r>
+        <w:t>, tak len prehlásim daný blok za začiatok a blok zapíšem do súboru.</w:t>
+      </w:r>
+      <w:r>
+        <w:t xml:space="preserve"> (</w:t>
+      </w:r>
+      <w:r>
+        <w:rPr>
+          <w:b/>
+          <w:bCs/>
+        </w:rPr>
+        <w:t>O(0,1)</w:t>
+      </w:r>
+      <w:r>
+        <w:t xml:space="preserve"> celkovo)</w:t>
+      </w:r>
+    </w:p>
+    <w:p>
+      <w:pPr>
+        <w:pStyle w:val="Nadpis3"/>
+      </w:pPr>
+      <w:bookmarkStart w:id="5" w:name="_Toc184304750"/>
+      <w:r>
+        <w:t>Vymazanie</w:t>
+      </w:r>
+      <w:bookmarkEnd w:id="5"/>
+    </w:p>
+    <w:p>
+      <w:r>
+        <w:t>Pri mazaní sa vždy načíta blok na danej adrese a vyhodí sa z neho daný záznam. Na konci sa tento blok zapíše do súboru, aby sa zachovali zmeny.</w:t>
+      </w:r>
+      <w:r>
         <w:t xml:space="preserve"> </w:t>
       </w:r>
       <w:r>
@@ -2297,22 +2346,7 @@
           <w:b/>
           <w:bCs/>
         </w:rPr>
-        <w:t>1)</w:t>
-      </w:r>
-    </w:p>
-    <w:p>
-      <w:pPr>
-        <w:pStyle w:val="Nadpis3"/>
-      </w:pPr>
-      <w:bookmarkStart w:id="5" w:name="_Toc184131516"/>
-      <w:r>
-        <w:t>Vymazanie</w:t>
-      </w:r>
-      <w:bookmarkEnd w:id="5"/>
-    </w:p>
-    <w:p>
-      <w:r>
-        <w:t>Pri mazaní sa vždy načíta blok na danej adrese a vyhodí sa z neho daný záznam. Na konci sa tento blok zapíše do súboru, aby sa zachovali zmeny.</w:t>
+        <w:t>O(1,1)</w:t>
       </w:r>
     </w:p>
     <w:p>
@@ -2386,14 +2420,7 @@
         <w:t>Ak je adresa začiatkom zreťazenia, je to v poriadku, nič neriešim.</w:t>
       </w:r>
       <w:r>
-        <w:t xml:space="preserve"> – </w:t>
-      </w:r>
-      <w:r>
-        <w:rPr>
-          <w:b/>
-          <w:bCs/>
-        </w:rPr>
-        <w:t>O(1,1)</w:t>
+        <w:t xml:space="preserve"> </w:t>
       </w:r>
     </w:p>
     <w:p>
@@ -2405,14 +2432,45 @@
         </w:numPr>
       </w:pPr>
       <w:r>
-        <w:t xml:space="preserve">Ak je však adresa zreťazenia iná, musíme načítať blok začiatku zreťazenia, nastaviť mu ako predchodcu aktuálny blok a tieto zmeny zapísať. Ako začiatok zreťazenia nastaviť aktuálny blok. – </w:t>
-      </w:r>
-      <w:r>
-        <w:rPr>
-          <w:b/>
-          <w:bCs/>
-        </w:rPr>
-        <w:t>O(2,2)</w:t>
+        <w:t xml:space="preserve">Ak je však adresa zreťazenia iná, musíme načítať blok začiatku zreťazenia, nastaviť mu ako predchodcu aktuálny blok a tieto zmeny zapísať. Ako začiatok zreťazenia nastaviť aktuálny blok. </w:t>
+      </w:r>
+      <w:r>
+        <w:t>+</w:t>
+      </w:r>
+      <w:r>
+        <w:rPr>
+          <w:b/>
+          <w:bCs/>
+        </w:rPr>
+        <w:t>O(</w:t>
+      </w:r>
+      <w:r>
+        <w:rPr>
+          <w:b/>
+          <w:bCs/>
+        </w:rPr>
+        <w:t>1</w:t>
+      </w:r>
+      <w:r>
+        <w:rPr>
+          <w:b/>
+          <w:bCs/>
+        </w:rPr>
+        <w:t>,</w:t>
+      </w:r>
+      <w:r>
+        <w:rPr>
+          <w:b/>
+          <w:bCs/>
+        </w:rPr>
+        <w:t>1</w:t>
+      </w:r>
+      <w:r>
+        <w:rPr>
+          <w:b/>
+          <w:bCs/>
+        </w:rPr>
+        <w:t>)</w:t>
       </w:r>
     </w:p>
     <w:p>
@@ -2446,14 +2504,45 @@
         </w:numPr>
       </w:pPr>
       <w:r>
-        <w:t xml:space="preserve">Ak už začiatok zreťazenia existuje, je potrebné si blok načítať, ako predchodcu mu dať aktuálny blok, aktuálnemu bloku nastaviť nasledovníka na tento blok a zmeny v ňom zapísať do súboru. Ako začiatok zreťazenia nastaviť náš blok. – </w:t>
-      </w:r>
-      <w:r>
-        <w:rPr>
-          <w:b/>
-          <w:bCs/>
-        </w:rPr>
-        <w:t>O(2,2)</w:t>
+        <w:t xml:space="preserve">Ak už začiatok zreťazenia existuje, je potrebné si blok načítať, ako predchodcu mu dať aktuálny blok, aktuálnemu bloku nastaviť nasledovníka na tento blok a zmeny v ňom zapísať do súboru. Ako začiatok zreťazenia nastaviť náš blok. </w:t>
+      </w:r>
+      <w:r>
+        <w:t>+</w:t>
+      </w:r>
+      <w:r>
+        <w:rPr>
+          <w:b/>
+          <w:bCs/>
+        </w:rPr>
+        <w:t>O(</w:t>
+      </w:r>
+      <w:r>
+        <w:rPr>
+          <w:b/>
+          <w:bCs/>
+        </w:rPr>
+        <w:t>1</w:t>
+      </w:r>
+      <w:r>
+        <w:rPr>
+          <w:b/>
+          <w:bCs/>
+        </w:rPr>
+        <w:t>,</w:t>
+      </w:r>
+      <w:r>
+        <w:rPr>
+          <w:b/>
+          <w:bCs/>
+        </w:rPr>
+        <w:t>1</w:t>
+      </w:r>
+      <w:r>
+        <w:rPr>
+          <w:b/>
+          <w:bCs/>
+        </w:rPr>
+        <w:t>)</w:t>
       </w:r>
     </w:p>
     <w:p>
@@ -2478,7 +2567,37 @@
         <w:t xml:space="preserve"> súčasťou zreťazenia.</w:t>
       </w:r>
       <w:r>
-        <w:t xml:space="preserve"> Súčasťou prázdnych blokov byť nemohol, nakoľko obsahoval nejaký záznam, ktorý sme mazali. Stačí teda odsledovať, či bol súčasťou zreťazenia čiastočne plných blokov a stal sa z neho prázdny blok.</w:t>
+        <w:t xml:space="preserve"> Súčasťou prázdnych blokov byť nemohol, nakoľko obsahoval nejaký záznam, ktorý sme mazali. Stačí teda odsledovať, či bol súčasťou </w:t>
+      </w:r>
+      <w:r>
+        <w:rPr>
+          <w:b/>
+          <w:bCs/>
+        </w:rPr>
+        <w:t>zreťazenia</w:t>
+      </w:r>
+      <w:r>
+        <w:t xml:space="preserve"> </w:t>
+      </w:r>
+      <w:r>
+        <w:rPr>
+          <w:b/>
+          <w:bCs/>
+        </w:rPr>
+        <w:t>čiastočne</w:t>
+      </w:r>
+      <w:r>
+        <w:t xml:space="preserve"> </w:t>
+      </w:r>
+      <w:r>
+        <w:rPr>
+          <w:b/>
+          <w:bCs/>
+        </w:rPr>
+        <w:t>plných</w:t>
+      </w:r>
+      <w:r>
+        <w:t xml:space="preserve"> blokov a stal sa z neho prázdny blok.</w:t>
       </w:r>
     </w:p>
     <w:p>
@@ -2505,14 +2624,24 @@
         </w:numPr>
       </w:pPr>
       <w:r>
-        <w:t xml:space="preserve">Ak mal nejakého nasledovníka, je potrebné ho načítať, nastaviť mu predchodcu na predchodcu aktuálneho bloku a zmeny zapísať do súboru. </w:t>
-      </w:r>
-      <w:r>
-        <w:rPr>
-          <w:b/>
-          <w:bCs/>
-        </w:rPr>
-        <w:t>+ O(1,1)</w:t>
+        <w:t xml:space="preserve">Ak mal nejakého </w:t>
+      </w:r>
+      <w:r>
+        <w:rPr>
+          <w:b/>
+          <w:bCs/>
+        </w:rPr>
+        <w:t>nasledovníka</w:t>
+      </w:r>
+      <w:r>
+        <w:t xml:space="preserve">, je potrebné ho načítať, nastaviť mu predchodcu na predchodcu aktuálneho bloku a zmeny zapísať do súboru. </w:t>
+      </w:r>
+      <w:r>
+        <w:rPr>
+          <w:b/>
+          <w:bCs/>
+        </w:rPr>
+        <w:t>+O(1,1)</w:t>
       </w:r>
     </w:p>
     <w:p>
@@ -2524,14 +2653,24 @@
         </w:numPr>
       </w:pPr>
       <w:r>
-        <w:t xml:space="preserve">Ak mal nejakého predchodcu, je potrebné si ho načítať, nastaviť mu nasledovníka na nasledovníka aktuálneho bloku a zmeny zapísať do súboru. </w:t>
-      </w:r>
-      <w:r>
-        <w:rPr>
-          <w:b/>
-          <w:bCs/>
-        </w:rPr>
-        <w:t>+ O(1,1)</w:t>
+        <w:t xml:space="preserve">Ak mal nejakého </w:t>
+      </w:r>
+      <w:r>
+        <w:rPr>
+          <w:b/>
+          <w:bCs/>
+        </w:rPr>
+        <w:t>predchodcu</w:t>
+      </w:r>
+      <w:r>
+        <w:t xml:space="preserve">, je potrebné si ho načítať, nastaviť mu nasledovníka na nasledovníka aktuálneho bloku a zmeny zapísať do súboru. </w:t>
+      </w:r>
+      <w:r>
+        <w:rPr>
+          <w:b/>
+          <w:bCs/>
+        </w:rPr>
+        <w:t>+O(1,1)</w:t>
       </w:r>
     </w:p>
     <w:p>
@@ -2543,7 +2682,27 @@
         </w:numPr>
       </w:pPr>
       <w:r>
-        <w:t>Vynulujeme zreťazenie bloku a zaradíme do zreťazenia prázdnych blokov.</w:t>
+        <w:t xml:space="preserve">Vynulujeme zreťazenie bloku a zaradíme do </w:t>
+      </w:r>
+      <w:r>
+        <w:rPr>
+          <w:b/>
+          <w:bCs/>
+        </w:rPr>
+        <w:t>zreťazenia</w:t>
+      </w:r>
+      <w:r>
+        <w:t xml:space="preserve"> </w:t>
+      </w:r>
+      <w:r>
+        <w:rPr>
+          <w:b/>
+          <w:bCs/>
+        </w:rPr>
+        <w:t>prázdnych</w:t>
+      </w:r>
+      <w:r>
+        <w:t xml:space="preserve"> blokov.</w:t>
       </w:r>
     </w:p>
     <w:p>
@@ -2565,9 +2724,6 @@
         <w:t>+</w:t>
       </w:r>
       <w:r>
-        <w:t xml:space="preserve"> </w:t>
-      </w:r>
-      <w:r>
         <w:rPr>
           <w:b/>
           <w:bCs/>
@@ -2584,14 +2740,7 @@
         </w:numPr>
       </w:pPr>
       <w:r>
-        <w:t xml:space="preserve">Inak neriešime nič. – </w:t>
-      </w:r>
-      <w:r>
-        <w:rPr>
-          <w:b/>
-          <w:bCs/>
-        </w:rPr>
-        <w:t>O(1,1)</w:t>
+        <w:t>Inak neriešime nič.</w:t>
       </w:r>
     </w:p>
     <w:p>
@@ -2645,7 +2794,10 @@
         </w:numPr>
       </w:pPr>
       <w:r>
-        <w:t xml:space="preserve">Ak má blok nejakého nasledovníka – načítam ho, ako predchodcu mu nastavím predchodcu mazaného bloku a zapíšem do súboru. – </w:t>
+        <w:t xml:space="preserve">Ak má blok nejakého nasledovníka – načítam ho, ako predchodcu mu nastavím predchodcu mazaného bloku a zapíšem do súboru. </w:t>
+      </w:r>
+      <w:r>
+        <w:t>+</w:t>
       </w:r>
       <w:r>
         <w:rPr>
@@ -2664,7 +2816,10 @@
         </w:numPr>
       </w:pPr>
       <w:r>
-        <w:t xml:space="preserve">Ak má nejakého predchodcu – načítam si ho, ako nasledovníka mu nastavím nasledovníka mazaného bloku a zapíšem do súboru. – </w:t>
+        <w:t xml:space="preserve">Ak má nejakého predchodcu – načítam si ho, ako nasledovníka mu nastavím nasledovníka mazaného bloku a zapíšem do súboru. </w:t>
+      </w:r>
+      <w:r>
+        <w:t>+</w:t>
       </w:r>
       <w:r>
         <w:rPr>
@@ -2683,7 +2838,7 @@
       <w:pPr>
         <w:pStyle w:val="Nadpis2"/>
       </w:pPr>
-      <w:bookmarkStart w:id="6" w:name="_Toc184131517"/>
+      <w:bookmarkStart w:id="6" w:name="_Toc184304751"/>
       <w:r>
         <w:t>Zložitosti operácií – rozšíriteľné hešovanie</w:t>
       </w:r>
@@ -2693,7 +2848,7 @@
       <w:pPr>
         <w:pStyle w:val="Nadpis3"/>
       </w:pPr>
-      <w:bookmarkStart w:id="7" w:name="_Toc184131518"/>
+      <w:bookmarkStart w:id="7" w:name="_Toc184304752"/>
       <w:r>
         <w:t>Vyhľadanie</w:t>
       </w:r>
@@ -2718,7 +2873,7 @@
       <w:pPr>
         <w:pStyle w:val="Nadpis3"/>
       </w:pPr>
-      <w:bookmarkStart w:id="8" w:name="_Toc184131519"/>
+      <w:bookmarkStart w:id="8" w:name="_Toc184304753"/>
       <w:r>
         <w:t>Vloženie</w:t>
       </w:r>
@@ -2769,7 +2924,7 @@
       <w:pPr>
         <w:pStyle w:val="Nadpis3"/>
       </w:pPr>
-      <w:bookmarkStart w:id="9" w:name="_Toc184131520"/>
+      <w:bookmarkStart w:id="9" w:name="_Toc184304754"/>
       <w:r>
         <w:t>Vymazanie</w:t>
       </w:r>
@@ -2777,7 +2932,17 @@
     </w:p>
     <w:p>
       <w:r>
-        <w:t>Štruktúra nepodporuje vymazávanie.</w:t>
+        <w:t xml:space="preserve">Štruktúra </w:t>
+      </w:r>
+      <w:r>
+        <w:rPr>
+          <w:b/>
+          <w:bCs/>
+        </w:rPr>
+        <w:t>nepodporuje</w:t>
+      </w:r>
+      <w:r>
+        <w:t xml:space="preserve"> vymazávanie.</w:t>
       </w:r>
       <w:r>
         <w:br w:type="page"/>
@@ -2787,7 +2952,7 @@
       <w:pPr>
         <w:pStyle w:val="Nadpis1"/>
       </w:pPr>
-      <w:bookmarkStart w:id="10" w:name="_Toc184131521"/>
+      <w:bookmarkStart w:id="10" w:name="_Toc184304755"/>
       <w:r>
         <w:lastRenderedPageBreak/>
         <w:t>Architektúra práce</w:t>
@@ -2958,6 +3123,11 @@
       </w:r>
     </w:p>
     <w:p>
+      <w:r>
+        <w:t>Závislosti medzi modulmi je možné vidieť na nasledovnom diagrame.</w:t>
+      </w:r>
+    </w:p>
+    <w:p>
       <w:pPr>
         <w:jc w:val="center"/>
       </w:pPr>
@@ -2966,9 +3136,9 @@
           <w:noProof/>
         </w:rPr>
         <w:drawing>
-          <wp:inline distT="0" distB="0" distL="0" distR="0" wp14:anchorId="121B6261" wp14:editId="1AB1E3E1">
-            <wp:extent cx="4693920" cy="533400"/>
-            <wp:effectExtent l="0" t="0" r="5080" b="0"/>
+          <wp:inline distT="0" distB="0" distL="0" distR="0" wp14:anchorId="121B6261" wp14:editId="6A35A241">
+            <wp:extent cx="5811520" cy="660400"/>
+            <wp:effectExtent l="0" t="0" r="0" b="6350"/>
             <wp:docPr id="578169931" name="Obrázok 2"/>
             <wp:cNvGraphicFramePr>
               <a:graphicFrameLocks xmlns:a="http://schemas.openxmlformats.org/drawingml/2006/main" noChangeAspect="1"/>
@@ -2995,7 +3165,7 @@
                   <pic:spPr>
                     <a:xfrm>
                       <a:off x="0" y="0"/>
-                      <a:ext cx="4871108" cy="553535"/>
+                      <a:ext cx="6030904" cy="685330"/>
                     </a:xfrm>
                     <a:prstGeom prst="rect">
                       <a:avLst/>
@@ -3012,9 +3182,12 @@
       <w:pPr>
         <w:pStyle w:val="Nadpis2"/>
       </w:pPr>
-      <w:bookmarkStart w:id="11" w:name="_Toc184131522"/>
-      <w:r>
-        <w:t xml:space="preserve">UML diagram tried modulu </w:t>
+      <w:bookmarkStart w:id="11" w:name="_Toc184304756"/>
+      <w:r>
+        <w:t>Popis</w:t>
+      </w:r>
+      <w:r>
+        <w:t xml:space="preserve"> modulu </w:t>
       </w:r>
       <w:r>
         <w:t>FilesLib</w:t>
@@ -3030,7 +3203,7 @@
           <w:noProof/>
         </w:rPr>
         <w:drawing>
-          <wp:inline distT="0" distB="0" distL="0" distR="0" wp14:anchorId="39389EC5" wp14:editId="57CFB054">
+          <wp:inline distT="0" distB="0" distL="0" distR="0" wp14:anchorId="39389EC5" wp14:editId="36912328">
             <wp:extent cx="5760720" cy="2858135"/>
             <wp:effectExtent l="0" t="0" r="5080" b="0"/>
             <wp:docPr id="2087918687" name="Obrázok 3" descr="Obrázok, na ktorom je text, snímka obrazovky, rad, diagram&#10;&#10;Automaticky generovaný popis"/>
@@ -3073,6 +3246,22 @@
       </w:r>
     </w:p>
     <w:p>
+      <w:pPr>
+        <w:jc w:val="center"/>
+        <w:rPr>
+          <w:i/>
+          <w:iCs/>
+        </w:rPr>
+      </w:pPr>
+      <w:r>
+        <w:rPr>
+          <w:i/>
+          <w:iCs/>
+        </w:rPr>
+        <w:t>UML diagram tried modulu FilesLib</w:t>
+      </w:r>
+    </w:p>
+    <w:p>
       <w:r>
         <w:t xml:space="preserve">V rámci tohoto modulu sú implementované dátové štruktúry súboru neutriedených dát na disku a rozšíriteľné hešovanie. K týmto štruktúram prislúchajú bloky </w:t>
       </w:r>
@@ -3103,7 +3292,7 @@
         <w:t>rozhrania</w:t>
       </w:r>
       <w:r>
-        <w:t xml:space="preserve">, ktoré sa využívajú. Blocky implementujú rozhranie </w:t>
+        <w:t xml:space="preserve">, ktoré sa využívajú. Bloky implementujú rozhranie </w:t>
       </w:r>
       <w:r>
         <w:rPr>
@@ -3116,10 +3305,19 @@
         <w:t xml:space="preserve">, pretože sa ukladajú do </w:t>
       </w:r>
       <w:r>
-        <w:t xml:space="preserve">binárneho </w:t>
-      </w:r>
-      <w:r>
-        <w:t xml:space="preserve">súboru. Následne prvky </w:t>
+        <w:t>binárn</w:t>
+      </w:r>
+      <w:r>
+        <w:t xml:space="preserve">ych </w:t>
+      </w:r>
+      <w:r>
+        <w:t>súbor</w:t>
+      </w:r>
+      <w:r>
+        <w:t>ov</w:t>
+      </w:r>
+      <w:r>
+        <w:t xml:space="preserve">. Následne prvky </w:t>
       </w:r>
       <w:r>
         <w:t xml:space="preserve">T </w:t>
@@ -3145,7 +3343,17 @@
         <w:t>IData</w:t>
       </w:r>
       <w:r>
-        <w:t xml:space="preserve">. Nakoľko ExtendibleHashFile pracuje so štruktúrou </w:t>
+        <w:t xml:space="preserve">. Nakoľko </w:t>
+      </w:r>
+      <w:r>
+        <w:rPr>
+          <w:b/>
+          <w:bCs/>
+        </w:rPr>
+        <w:t>ExtendibleHashFile</w:t>
+      </w:r>
+      <w:r>
+        <w:t xml:space="preserve"> pracuje so štruktúrou </w:t>
       </w:r>
       <w:r>
         <w:rPr>
@@ -3188,10 +3396,13 @@
       <w:pPr>
         <w:pStyle w:val="Nadpis2"/>
       </w:pPr>
-      <w:bookmarkStart w:id="12" w:name="_Toc184131523"/>
+      <w:bookmarkStart w:id="12" w:name="_Toc184304757"/>
       <w:r>
         <w:lastRenderedPageBreak/>
-        <w:t xml:space="preserve">UML diagram tried modulu </w:t>
+        <w:t>Popis</w:t>
+      </w:r>
+      <w:r>
+        <w:t xml:space="preserve"> modulu </w:t>
       </w:r>
       <w:r>
         <w:t>CarLib</w:t>
@@ -3250,6 +3461,22 @@
       </w:r>
     </w:p>
     <w:p>
+      <w:pPr>
+        <w:jc w:val="center"/>
+        <w:rPr>
+          <w:i/>
+          <w:iCs/>
+        </w:rPr>
+      </w:pPr>
+      <w:r>
+        <w:rPr>
+          <w:i/>
+          <w:iCs/>
+        </w:rPr>
+        <w:t>UML diagram tried modulu CarLib</w:t>
+      </w:r>
+    </w:p>
+    <w:p>
       <w:r>
         <w:t xml:space="preserve">V tomto module je implementované „jadro“ aplikácie. Je v ňom implementovaný generátor dát </w:t>
       </w:r>
@@ -3307,7 +3534,13 @@
         <w:t>PersonId</w:t>
       </w:r>
       <w:r>
-        <w:t xml:space="preserve"> a PersonEcv sa ukladajú len do rozšíriteľného hešovania.</w:t>
+        <w:t xml:space="preserve"> a PersonEcv sa ukladajú len do rozšíriteľného hešovania</w:t>
+      </w:r>
+      <w:r>
+        <w:t xml:space="preserve"> pre vyhľadávanie v dátovom HeapFile</w:t>
+      </w:r>
+      <w:r>
+        <w:t>.</w:t>
       </w:r>
       <w:r>
         <w:t xml:space="preserve"> Trieda </w:t>
@@ -3323,12 +3556,37 @@
         <w:t xml:space="preserve"> obsahuje všetky potrebné metódy, ktoré sú potrebné pre správne fungovanie GUI.</w:t>
       </w:r>
     </w:p>
-    <w:p/>
+    <w:p>
+      <w:pPr>
+        <w:pStyle w:val="Nadpis2"/>
+      </w:pPr>
+      <w:r>
+        <w:t>Popis modulu CarViewer</w:t>
+      </w:r>
+    </w:p>
+    <w:p>
+      <w:r>
+        <w:t xml:space="preserve">Posledný modul aplikácie obsahuje zdrojové kódy </w:t>
+      </w:r>
+      <w:r>
+        <w:rPr>
+          <w:b/>
+          <w:bCs/>
+        </w:rPr>
+        <w:t>grafického rozhrania</w:t>
+      </w:r>
+      <w:r>
+        <w:t xml:space="preserve"> aplikácie. Využíva sa predošlý modul pre jadro aplikácie.</w:t>
+      </w:r>
+      <w:r>
+        <w:t xml:space="preserve"> Je v ňom implementovaných niekoľko okien potrebných pre používanie aplikácie.</w:t>
+      </w:r>
+    </w:p>
     <w:p>
       <w:pPr>
         <w:pStyle w:val="Nadpis1"/>
       </w:pPr>
-      <w:bookmarkStart w:id="13" w:name="_Toc184131524"/>
+      <w:bookmarkStart w:id="13" w:name="_Toc184304758"/>
       <w:r>
         <w:t>Grafické rozhranie aplikácie</w:t>
       </w:r>
@@ -3343,7 +3601,7 @@
       <w:pPr>
         <w:pStyle w:val="Nadpis2"/>
       </w:pPr>
-      <w:bookmarkStart w:id="14" w:name="_Toc184131525"/>
+      <w:bookmarkStart w:id="14" w:name="_Toc184304759"/>
       <w:r>
         <w:t>Vyhľadanie osoby</w:t>
       </w:r>
@@ -3379,6 +3637,7 @@
         <w:rPr>
           <w:noProof/>
         </w:rPr>
+        <w:lastRenderedPageBreak/>
         <w:drawing>
           <wp:inline distT="0" distB="0" distL="0" distR="0" wp14:anchorId="5933114C" wp14:editId="4B7575F0">
             <wp:extent cx="2597728" cy="1640187"/>
@@ -3491,8 +3750,16 @@
     <w:p>
       <w:pPr>
         <w:jc w:val="center"/>
-      </w:pPr>
-      <w:r>
+        <w:rPr>
+          <w:i/>
+          <w:iCs/>
+        </w:rPr>
+      </w:pPr>
+      <w:r>
+        <w:rPr>
+          <w:i/>
+          <w:iCs/>
+        </w:rPr>
         <w:t>Zobrazenie všetkých evidovaných dát – obrázok vľavo bez rozkliknutia návštevy, pravý s rozkliknutou návštevou servisu</w:t>
       </w:r>
     </w:p>
@@ -3500,9 +3767,8 @@
       <w:pPr>
         <w:pStyle w:val="Nadpis2"/>
       </w:pPr>
-      <w:bookmarkStart w:id="15" w:name="_Toc184131526"/>
-      <w:r>
-        <w:lastRenderedPageBreak/>
+      <w:bookmarkStart w:id="15" w:name="_Toc184304760"/>
+      <w:r>
         <w:t>Pridanie vozidla</w:t>
       </w:r>
       <w:bookmarkEnd w:id="15"/>
@@ -3524,7 +3790,7 @@
           <w:noProof/>
         </w:rPr>
         <w:drawing>
-          <wp:inline distT="0" distB="0" distL="0" distR="0" wp14:anchorId="2E88FF60" wp14:editId="088E57EC">
+          <wp:inline distT="0" distB="0" distL="0" distR="0" wp14:anchorId="2E88FF60" wp14:editId="130ED215">
             <wp:extent cx="5760720" cy="3632200"/>
             <wp:effectExtent l="12700" t="12700" r="17780" b="12700"/>
             <wp:docPr id="1828087213" name="Obrázok 8" descr="Obrázok, na ktorom je text, softvér, počítačová ikona, webová stránka&#10;&#10;Automaticky generovaný popis"/>
@@ -3574,8 +3840,16 @@
     <w:p>
       <w:pPr>
         <w:jc w:val="center"/>
-      </w:pPr>
-      <w:r>
+        <w:rPr>
+          <w:i/>
+          <w:iCs/>
+        </w:rPr>
+      </w:pPr>
+      <w:r>
+        <w:rPr>
+          <w:i/>
+          <w:iCs/>
+        </w:rPr>
         <w:t>Tlačidlo v menu, ktoré pridáva nový záznam do databázy</w:t>
       </w:r>
     </w:p>
@@ -3583,7 +3857,7 @@
       <w:pPr>
         <w:pStyle w:val="Nadpis2"/>
       </w:pPr>
-      <w:bookmarkStart w:id="16" w:name="_Toc184131527"/>
+      <w:bookmarkStart w:id="16" w:name="_Toc184304761"/>
       <w:r>
         <w:t>Pridanie návštevy servisu</w:t>
       </w:r>
@@ -3591,7 +3865,11 @@
     </w:p>
     <w:p>
       <w:r>
-        <w:t xml:space="preserve">Pre pridanie novej návštevy servisu musíme vyhľadať danú osobu a následne kliknúť na tlačidlo „Pridaj návštevu...“. Následne sa nám otvorí okno, kde môžeme zadať informácie o danej návšteve servisu, ako dátum, cenu a poznámky. Akonáhle tieto dáta vyplníme a stlačíme tlačidlo „OK“, sa nám nová návšteva zobrazí medzi návštevami zákazníka. Je </w:t>
+        <w:t xml:space="preserve">Pre pridanie novej návštevy servisu musíme vyhľadať danú osobu a následne kliknúť na tlačidlo „Pridaj návštevu...“. Následne sa nám otvorí okno, kde môžeme zadať informácie o danej návšteve servisu, ako dátum, cenu a poznámky. Akonáhle tieto dáta vyplníme a stlačíme tlačidlo </w:t>
+      </w:r>
+      <w:r>
+        <w:lastRenderedPageBreak/>
+        <w:t xml:space="preserve">„OK“, sa nám nová návšteva zobrazí medzi návštevami zákazníka. Je </w:t>
       </w:r>
       <w:r>
         <w:t>nutné</w:t>
@@ -3605,7 +3883,6 @@
         <w:rPr>
           <w:noProof/>
         </w:rPr>
-        <w:lastRenderedPageBreak/>
         <w:drawing>
           <wp:inline distT="0" distB="0" distL="0" distR="0" wp14:anchorId="6214FDE5" wp14:editId="06E37966">
             <wp:extent cx="5760720" cy="3639820"/>
@@ -3655,6 +3932,22 @@
       </w:r>
     </w:p>
     <w:p>
+      <w:pPr>
+        <w:jc w:val="center"/>
+        <w:rPr>
+          <w:i/>
+          <w:iCs/>
+        </w:rPr>
+      </w:pPr>
+      <w:r>
+        <w:rPr>
+          <w:i/>
+          <w:iCs/>
+        </w:rPr>
+        <w:t>Vyskakovacie okno pre zadanie informácií o návšteve servisu</w:t>
+      </w:r>
+    </w:p>
+    <w:p>
       <w:r>
         <w:t>Ak máme návštevu servisu rozkliknutú, je možné ju aj zmazať pomocou tlačidla „Odober návštevu“. Po tejto úprave nám zmizne z bloku návštev. Je však ale potrebné, rovnako ako vo všetkých úpravách, danú úpravu potvrdiť tlačidlom „Uprav“.</w:t>
       </w:r>
@@ -3707,7 +4000,6 @@
         <w:docPartUnique/>
       </w:docPartObj>
     </w:sdtPr>
-    <w:sdtEndPr/>
     <w:sdtContent>
       <w:p>
         <w:pPr>

</xml_diff>